<commit_message>
Adding project directories, updates to flexTable and updated output
</commit_message>
<xml_diff>
--- a/outputs/table1.docx
+++ b/outputs/table1.docx
@@ -27,7 +27,7 @@
       </w:tblPr>
       <w:tblGrid>
         <w:gridCol w:w="6475"/>
-        <w:gridCol w:w="1329"/>
+        <w:gridCol w:w="1440"/>
       </w:tblGrid>
       <w:tr>
         <w:trPr>
@@ -374,6 +374,192 @@
                 <w:szCs w:val="20"/>
                 <w:color w:val="000000"/>
               </w:rPr>
+              <w:t xml:space="preserve">Age group, yr, no. (%)</w:t>
+            </w:r>
+          </w:p>
+        </w:tc>
+        <w:tc>
+          <w:tcPr>
+            <w:tcBorders/>
+            <w:shd w:val="clear" w:color="auto" w:fill="EFEFEF"/>
+            <w:tcMar>
+              <w:top w:w="0" w:type="dxa"/>
+              <w:bottom w:w="0" w:type="dxa"/>
+              <w:left w:w="0" w:type="dxa"/>
+              <w:right w:w="0" w:type="dxa"/>
+            </w:tcMar>
+            <w:vAlign w:val="center"/>
+          </w:tcPr>
+          <w:p>
+            <w:pPr>
+              <w:jc w:val="right"/>
+              <w:spacing w:after="40" w:before="40"/>
+              <w:ind w:firstLine="0" w:left="40" w:right="40"/>
+            </w:pPr>
+            <w:r>
+              <w:rPr>
+                <w:rFonts w:ascii="Arial" w:hAnsi="Arial" w:cs="Arial"/>
+                <w:sz w:val="20"/>
+                <w:szCs w:val="20"/>
+                <w:color w:val="000000"/>
+              </w:rPr>
+              <w:t xml:space="preserve"> </w:t>
+            </w:r>
+          </w:p>
+        </w:tc>
+      </w:tr>
+      <w:tr>
+        <w:trPr>
+          <w:trHeight w:val="438"/>
+        </w:trPr>
+        <w:tc>
+          <w:tcPr>
+            <w:tcBorders/>
+            <w:tcMar>
+              <w:top w:w="0" w:type="dxa"/>
+              <w:bottom w:w="0" w:type="dxa"/>
+              <w:left w:w="0" w:type="dxa"/>
+              <w:right w:w="0" w:type="dxa"/>
+            </w:tcMar>
+            <w:vAlign w:val="center"/>
+          </w:tcPr>
+          <w:p>
+            <w:pPr>
+              <w:jc w:val="left"/>
+              <w:spacing w:after="40" w:before="40"/>
+              <w:ind w:firstLine="0" w:left="40" w:right="40"/>
+            </w:pPr>
+            <w:r>
+              <w:rPr>
+                <w:rFonts w:ascii="Arial" w:hAnsi="Arial" w:cs="Arial"/>
+                <w:sz w:val="20"/>
+                <w:szCs w:val="20"/>
+                <w:color w:val="000000"/>
+              </w:rPr>
+              <w:t xml:space="preserve">    18-64</w:t>
+            </w:r>
+          </w:p>
+        </w:tc>
+        <w:tc>
+          <w:tcPr>
+            <w:tcBorders/>
+            <w:tcMar>
+              <w:top w:w="0" w:type="dxa"/>
+              <w:bottom w:w="0" w:type="dxa"/>
+              <w:left w:w="0" w:type="dxa"/>
+              <w:right w:w="0" w:type="dxa"/>
+            </w:tcMar>
+            <w:vAlign w:val="center"/>
+          </w:tcPr>
+          <w:p>
+            <w:pPr>
+              <w:jc w:val="right"/>
+              <w:spacing w:after="40" w:before="40"/>
+              <w:ind w:firstLine="0" w:left="40" w:right="40"/>
+            </w:pPr>
+            <w:r>
+              <w:rPr>
+                <w:rFonts w:ascii="Arial" w:hAnsi="Arial" w:cs="Arial"/>
+                <w:sz w:val="20"/>
+                <w:szCs w:val="20"/>
+                <w:color w:val="000000"/>
+              </w:rPr>
+              <w:t xml:space="preserve">6,192 (36.0)</w:t>
+            </w:r>
+          </w:p>
+        </w:tc>
+      </w:tr>
+      <w:tr>
+        <w:trPr>
+          <w:trHeight w:val="438"/>
+        </w:trPr>
+        <w:tc>
+          <w:tcPr>
+            <w:tcBorders/>
+            <w:shd w:val="clear" w:color="auto" w:fill="EFEFEF"/>
+            <w:tcMar>
+              <w:top w:w="0" w:type="dxa"/>
+              <w:bottom w:w="0" w:type="dxa"/>
+              <w:left w:w="0" w:type="dxa"/>
+              <w:right w:w="0" w:type="dxa"/>
+            </w:tcMar>
+            <w:vAlign w:val="center"/>
+          </w:tcPr>
+          <w:p>
+            <w:pPr>
+              <w:jc w:val="left"/>
+              <w:spacing w:after="40" w:before="40"/>
+              <w:ind w:firstLine="0" w:left="40" w:right="40"/>
+            </w:pPr>
+            <w:r>
+              <w:rPr>
+                <w:rFonts w:ascii="Arial" w:hAnsi="Arial" w:cs="Arial"/>
+                <w:sz w:val="20"/>
+                <w:szCs w:val="20"/>
+                <w:color w:val="000000"/>
+              </w:rPr>
+              <w:t xml:space="preserve">    &gt;65</w:t>
+            </w:r>
+          </w:p>
+        </w:tc>
+        <w:tc>
+          <w:tcPr>
+            <w:tcBorders/>
+            <w:shd w:val="clear" w:color="auto" w:fill="EFEFEF"/>
+            <w:tcMar>
+              <w:top w:w="0" w:type="dxa"/>
+              <w:bottom w:w="0" w:type="dxa"/>
+              <w:left w:w="0" w:type="dxa"/>
+              <w:right w:w="0" w:type="dxa"/>
+            </w:tcMar>
+            <w:vAlign w:val="center"/>
+          </w:tcPr>
+          <w:p>
+            <w:pPr>
+              <w:jc w:val="right"/>
+              <w:spacing w:after="40" w:before="40"/>
+              <w:ind w:firstLine="0" w:left="40" w:right="40"/>
+            </w:pPr>
+            <w:r>
+              <w:rPr>
+                <w:rFonts w:ascii="Arial" w:hAnsi="Arial" w:cs="Arial"/>
+                <w:sz w:val="20"/>
+                <w:szCs w:val="20"/>
+                <w:color w:val="000000"/>
+              </w:rPr>
+              <w:t xml:space="preserve">10,964 (63.7)</w:t>
+            </w:r>
+          </w:p>
+        </w:tc>
+      </w:tr>
+      <w:tr>
+        <w:trPr>
+          <w:trHeight w:val="438"/>
+        </w:trPr>
+        <w:tc>
+          <w:tcPr>
+            <w:tcBorders/>
+            <w:tcMar>
+              <w:top w:w="0" w:type="dxa"/>
+              <w:bottom w:w="0" w:type="dxa"/>
+              <w:left w:w="0" w:type="dxa"/>
+              <w:right w:w="0" w:type="dxa"/>
+            </w:tcMar>
+            <w:vAlign w:val="center"/>
+          </w:tcPr>
+          <w:p>
+            <w:pPr>
+              <w:jc w:val="left"/>
+              <w:spacing w:after="40" w:before="40"/>
+              <w:ind w:firstLine="0" w:left="40" w:right="40"/>
+            </w:pPr>
+            <w:r>
+              <w:rPr>
+                <w:rFonts w:ascii="Arial" w:hAnsi="Arial" w:cs="Arial"/>
+                <w:sz w:val="20"/>
+                <w:szCs w:val="20"/>
+                <w:color w:val="000000"/>
+              </w:rPr>
               <w:t xml:space="preserve">Time to C. difficile test from the date of admission, days, median (IQR)</w:t>
             </w:r>
           </w:p>
@@ -381,7 +567,6 @@
         <w:tc>
           <w:tcPr>
             <w:tcBorders/>
-            <w:shd w:val="clear" w:color="auto" w:fill="EFEFEF"/>
             <w:tcMar>
               <w:top w:w="0" w:type="dxa"/>
               <w:bottom w:w="0" w:type="dxa"/>
@@ -415,6 +600,7 @@
         <w:tc>
           <w:tcPr>
             <w:tcBorders/>
+            <w:shd w:val="clear" w:color="auto" w:fill="EFEFEF"/>
             <w:tcMar>
               <w:top w:w="0" w:type="dxa"/>
               <w:bottom w:w="0" w:type="dxa"/>
@@ -444,6 +630,7 @@
         <w:tc>
           <w:tcPr>
             <w:tcBorders/>
+            <w:shd w:val="clear" w:color="auto" w:fill="EFEFEF"/>
             <w:tcMar>
               <w:top w:w="0" w:type="dxa"/>
               <w:bottom w:w="0" w:type="dxa"/>
@@ -478,7 +665,6 @@
         <w:tc>
           <w:tcPr>
             <w:tcBorders/>
-            <w:shd w:val="clear" w:color="auto" w:fill="EFEFEF"/>
             <w:tcMar>
               <w:top w:w="0" w:type="dxa"/>
               <w:bottom w:w="0" w:type="dxa"/>
@@ -507,7 +693,6 @@
         <w:tc>
           <w:tcPr>
             <w:tcBorders/>
-            <w:shd w:val="clear" w:color="auto" w:fill="EFEFEF"/>
             <w:tcMar>
               <w:top w:w="0" w:type="dxa"/>
               <w:bottom w:w="0" w:type="dxa"/>
@@ -541,6 +726,7 @@
         <w:tc>
           <w:tcPr>
             <w:tcBorders/>
+            <w:shd w:val="clear" w:color="auto" w:fill="EFEFEF"/>
             <w:tcMar>
               <w:top w:w="0" w:type="dxa"/>
               <w:bottom w:w="0" w:type="dxa"/>
@@ -569,6 +755,7 @@
         <w:tc>
           <w:tcPr>
             <w:tcBorders/>
+            <w:shd w:val="clear" w:color="auto" w:fill="EFEFEF"/>
             <w:tcMar>
               <w:top w:w="0" w:type="dxa"/>
               <w:bottom w:w="0" w:type="dxa"/>
@@ -602,7 +789,6 @@
         <w:tc>
           <w:tcPr>
             <w:tcBorders/>
-            <w:shd w:val="clear" w:color="auto" w:fill="EFEFEF"/>
             <w:tcMar>
               <w:top w:w="0" w:type="dxa"/>
               <w:bottom w:w="0" w:type="dxa"/>
@@ -631,7 +817,6 @@
         <w:tc>
           <w:tcPr>
             <w:tcBorders/>
-            <w:shd w:val="clear" w:color="auto" w:fill="EFEFEF"/>
             <w:tcMar>
               <w:top w:w="0" w:type="dxa"/>
               <w:bottom w:w="0" w:type="dxa"/>
@@ -665,6 +850,7 @@
         <w:tc>
           <w:tcPr>
             <w:tcBorders/>
+            <w:shd w:val="clear" w:color="auto" w:fill="EFEFEF"/>
             <w:tcMar>
               <w:top w:w="0" w:type="dxa"/>
               <w:bottom w:w="0" w:type="dxa"/>
@@ -693,6 +879,7 @@
         <w:tc>
           <w:tcPr>
             <w:tcBorders/>
+            <w:shd w:val="clear" w:color="auto" w:fill="EFEFEF"/>
             <w:tcMar>
               <w:top w:w="0" w:type="dxa"/>
               <w:bottom w:w="0" w:type="dxa"/>

</xml_diff>

<commit_message>
Fixed an error in the age_grp cut offs that was creating a discrepancy between the published table 1 and the flexTable
</commit_message>
<xml_diff>
--- a/outputs/table1.docx
+++ b/outputs/table1.docx
@@ -464,7 +464,7 @@
                 <w:szCs w:val="20"/>
                 <w:color w:val="000000"/>
               </w:rPr>
-              <w:t xml:space="preserve">6,192 (36.0)</w:t>
+              <w:t xml:space="preserve">5,878 (34.2)</w:t>
             </w:r>
           </w:p>
         </w:tc>
@@ -527,7 +527,7 @@
                 <w:szCs w:val="20"/>
                 <w:color w:val="000000"/>
               </w:rPr>
-              <w:t xml:space="preserve">10,964 (63.7)</w:t>
+              <w:t xml:space="preserve">11,311 (65.8)</w:t>
             </w:r>
           </w:p>
         </w:tc>

</xml_diff>

<commit_message>
Realized I had mean instead of median for WBC, and sd instead of IQR for WBC
</commit_message>
<xml_diff>
--- a/outputs/table1.docx
+++ b/outputs/table1.docx
@@ -27,7 +27,7 @@
       </w:tblPr>
       <w:tblGrid>
         <w:gridCol w:w="6475"/>
-        <w:gridCol w:w="1440"/>
+        <w:gridCol w:w="1563"/>
       </w:tblGrid>
       <w:tr>
         <w:trPr>
@@ -901,7 +901,7 @@
                 <w:szCs w:val="20"/>
                 <w:color w:val="000000"/>
               </w:rPr>
-              <w:t xml:space="preserve">12.8±20.1</w:t>
+              <w:t xml:space="preserve">10.3 (6.0-16.0)</w:t>
             </w:r>
           </w:p>
         </w:tc>

</xml_diff>